<commit_message>
already one space... add another....
</commit_message>
<xml_diff>
--- a/services/core-api/app/templates/now/Rejection Letter Template (NoW).docx
+++ b/services/core-api/app/templates/now/Rejection Letter Template (NoW).docx
@@ -172,7 +172,9 @@
       <w:pPr>
         <w:pStyle w:val="Normal"/>
         <w:ind w:left="720" w:right="720" w:hanging="0"/>
-        <w:rPr/>
+        <w:rPr>
+          <w:rFonts w:ascii="Calibri" w:hAnsi="Calibri"/>
+        </w:rPr>
       </w:pPr>
       <w:r>
         <w:rPr>
@@ -282,18 +284,36 @@
         <w:spacing w:lineRule="exact" w:line="300" w:before="0" w:after="120"/>
         <w:ind w:left="720" w:right="720" w:hanging="0"/>
         <w:jc w:val="both"/>
-        <w:rPr/>
-      </w:pPr>
-      <w:r>
-        <w:rPr>
-          <w:rFonts w:cs="Calibri" w:ascii="Calibri" w:hAnsi="Calibri"/>
-          <w:sz w:val="22"/>
-          <w:szCs w:val="22"/>
-        </w:rPr>
-        <w:t>This letter serves as formal notice that the  Notice of Work and Reclamation application dated {d.</w:t>
-      </w:r>
-      <w:bookmarkStart w:id="1" w:name="_Hlk33448320"/>
-      <w:bookmarkStart w:id="2" w:name="_GoBack"/>
+        <w:rPr>
+          <w:rFonts w:ascii="Calibri" w:hAnsi="Calibri"/>
+        </w:rPr>
+      </w:pPr>
+      <w:r>
+        <w:rPr>
+          <w:rFonts w:cs="Calibri" w:ascii="Calibri" w:hAnsi="Calibri"/>
+          <w:sz w:val="22"/>
+          <w:szCs w:val="22"/>
+        </w:rPr>
+        <w:t>This letter serves as formal notice that the  Notice of Work and Reclamation application date</w:t>
+      </w:r>
+      <w:r>
+        <w:rPr>
+          <w:rFonts w:cs="Calibri" w:ascii="Calibri" w:hAnsi="Calibri"/>
+          <w:sz w:val="22"/>
+          <w:szCs w:val="22"/>
+        </w:rPr>
+        <w:t xml:space="preserve">d </w:t>
+      </w:r>
+      <w:r>
+        <w:rPr>
+          <w:rFonts w:cs="Calibri" w:ascii="Calibri" w:hAnsi="Calibri"/>
+          <w:sz w:val="22"/>
+          <w:szCs w:val="22"/>
+        </w:rPr>
+        <w:t>{d.</w:t>
+      </w:r>
+      <w:bookmarkStart w:id="1" w:name="_GoBack"/>
+      <w:bookmarkStart w:id="2" w:name="_Hlk33448320"/>
       <w:r>
         <w:rPr>
           <w:rFonts w:cs="Calibri" w:ascii="Calibri" w:hAnsi="Calibri"/>
@@ -310,7 +330,7 @@
           <w:sz w:val="22"/>
           <w:szCs w:val="22"/>
         </w:rPr>
-        <w:t>_dt} for the above noted property has been discontinued for the proposed project.</w:t>
+        <w:t>_dt}  for the above noted property has been discontinued for the proposed project.</w:t>
       </w:r>
     </w:p>
     <w:p>
@@ -569,10 +589,14 @@
       <w:pPr>
         <w:pStyle w:val="List"/>
         <w:ind w:left="0" w:right="720" w:hanging="0"/>
-        <w:rPr/>
-      </w:pPr>
-      <w:r>
-        <w:rPr/>
+        <w:rPr>
+          <w:rFonts w:ascii="Calibri" w:hAnsi="Calibri"/>
+        </w:rPr>
+      </w:pPr>
+      <w:r>
+        <w:rPr>
+          <w:rFonts w:ascii="Calibri" w:hAnsi="Calibri"/>
+        </w:rPr>
       </w:r>
     </w:p>
     <w:sectPr>
@@ -651,16 +675,16 @@
       <w:tblLook w:val="0000" w:noVBand="0" w:firstColumn="0" w:lastColumn="0" w:noHBand="0" w:lastRow="0" w:firstRow="0"/>
     </w:tblPr>
     <w:tblGrid>
-      <w:gridCol w:w="3452"/>
+      <w:gridCol w:w="3451"/>
       <w:gridCol w:w="849"/>
       <w:gridCol w:w="3165"/>
-      <w:gridCol w:w="2523"/>
+      <w:gridCol w:w="2524"/>
     </w:tblGrid>
     <w:tr>
       <w:trPr/>
       <w:tc>
         <w:tcPr>
-          <w:tcW w:w="3452" w:type="dxa"/>
+          <w:tcW w:w="3451" w:type="dxa"/>
           <w:tcBorders/>
           <w:shd w:fill="auto" w:val="clear"/>
         </w:tcPr>
@@ -863,7 +887,7 @@
       </w:tc>
       <w:tc>
         <w:tcPr>
-          <w:tcW w:w="2523" w:type="dxa"/>
+          <w:tcW w:w="2524" w:type="dxa"/>
           <w:tcBorders/>
           <w:shd w:fill="auto" w:val="clear"/>
         </w:tcPr>
@@ -982,15 +1006,15 @@
       <w:tblLook w:val="0000" w:noVBand="0" w:firstColumn="0" w:lastColumn="0" w:noHBand="0" w:lastRow="0" w:firstRow="0"/>
     </w:tblPr>
     <w:tblGrid>
-      <w:gridCol w:w="3209"/>
+      <w:gridCol w:w="3208"/>
       <w:gridCol w:w="2901"/>
-      <w:gridCol w:w="3264"/>
+      <w:gridCol w:w="3265"/>
     </w:tblGrid>
     <w:tr>
       <w:trPr/>
       <w:tc>
         <w:tcPr>
-          <w:tcW w:w="3209" w:type="dxa"/>
+          <w:tcW w:w="3208" w:type="dxa"/>
           <w:tcBorders/>
           <w:shd w:fill="auto" w:val="clear"/>
         </w:tcPr>
@@ -1123,7 +1147,7 @@
       </w:tc>
       <w:tc>
         <w:tcPr>
-          <w:tcW w:w="3264" w:type="dxa"/>
+          <w:tcW w:w="3265" w:type="dxa"/>
           <w:tcBorders/>
           <w:shd w:fill="auto" w:val="clear"/>
         </w:tcPr>
@@ -1223,7 +1247,7 @@
               <wp:positionV relativeFrom="paragraph">
                 <wp:posOffset>478790</wp:posOffset>
               </wp:positionV>
-              <wp:extent cx="5535295" cy="1905"/>
+              <wp:extent cx="5535930" cy="2540"/>
               <wp:effectExtent l="0" t="0" r="0" b="0"/>
               <wp:wrapNone/>
               <wp:docPr id="2" name="Image1"/>
@@ -1234,7 +1258,7 @@
                     <wps:spPr>
                       <a:xfrm>
                         <a:off x="0" y="0"/>
-                        <a:ext cx="5534640" cy="1440"/>
+                        <a:ext cx="5535360" cy="1800"/>
                       </a:xfrm>
                       <a:custGeom>
                         <a:avLst/>
@@ -1807,7 +1831,7 @@
     <w:rsid w:val="008d096c"/>
     <w:pPr>
       <w:widowControl/>
-      <w:overflowPunct w:val="false"/>
+      <w:overflowPunct w:val="true"/>
       <w:bidi w:val="0"/>
       <w:jc w:val="left"/>
       <w:textAlignment w:val="baseline"/>

</xml_diff>